<commit_message>
Cam controls, ortographic projection, fixed issues, OK
</commit_message>
<xml_diff>
--- a/docs/c04_bacul_ales.docx
+++ b/docs/c04_bacul_ales.docx
@@ -17,11 +17,11 @@
         <w:tblLook w:val="04A0" w:firstRow="1" w:lastRow="0" w:firstColumn="1" w:lastColumn="0" w:noHBand="0" w:noVBand="1"/>
       </w:tblPr>
       <w:tblGrid>
-        <w:gridCol w:w="1517"/>
-        <w:gridCol w:w="4435"/>
-        <w:gridCol w:w="1375"/>
-        <w:gridCol w:w="1275"/>
-        <w:gridCol w:w="2268"/>
+        <w:gridCol w:w="1501"/>
+        <w:gridCol w:w="4382"/>
+        <w:gridCol w:w="1361"/>
+        <w:gridCol w:w="1417"/>
+        <w:gridCol w:w="2242"/>
       </w:tblGrid>
       <w:tr>
         <w:trPr>
@@ -484,6 +484,16 @@
                 <w:lang w:eastAsia="cs-CZ"/>
               </w:rPr>
             </w:pPr>
+            <w:r>
+              <w:rPr>
+                <w:rFonts w:ascii="Arial" w:eastAsia="Times New Roman" w:hAnsi="Arial" w:cs="Arial"/>
+                <w:sz w:val="20"/>
+                <w:szCs w:val="24"/>
+                <w:highlight w:val="yellow"/>
+                <w:lang w:eastAsia="cs-CZ"/>
+              </w:rPr>
+              <w:t>1</w:t>
+            </w:r>
           </w:p>
         </w:tc>
         <w:tc>
@@ -982,6 +992,7 @@
         </w:trPr>
         <w:tc>
           <w:tcPr>
+            <w:cnfStyle w:val="001000000000" w:firstRow="0" w:lastRow="0" w:firstColumn="1" w:lastColumn="0" w:oddVBand="0" w:evenVBand="0" w:oddHBand="0" w:evenHBand="0" w:firstRowFirstColumn="0" w:firstRowLastColumn="0" w:lastRowFirstColumn="0" w:lastRowLastColumn="0"/>
             <w:tcW w:w="1517" w:type="dxa"/>
             <w:vMerge w:val="restart"/>
             <w:noWrap/>
@@ -989,7 +1000,6 @@
           </w:tcPr>
           <w:p>
             <w:pPr>
-              <w:cnfStyle w:val="001000000000" w:firstRow="0" w:lastRow="0" w:firstColumn="1" w:lastColumn="0" w:oddVBand="0" w:evenVBand="0" w:oddHBand="0" w:evenHBand="0" w:firstRowFirstColumn="0" w:firstRowLastColumn="0" w:lastRowFirstColumn="0" w:lastRowLastColumn="0"/>
               <w:rPr>
                 <w:rFonts w:ascii="Arial" w:eastAsia="Times New Roman" w:hAnsi="Arial" w:cs="Arial"/>
                 <w:b w:val="0"/>
@@ -1018,6 +1028,7 @@
           </w:tcPr>
           <w:p>
             <w:pPr>
+              <w:cnfStyle w:val="000000000000" w:firstRow="0" w:lastRow="0" w:firstColumn="0" w:lastColumn="0" w:oddVBand="0" w:evenVBand="0" w:oddHBand="0" w:evenHBand="0" w:firstRowFirstColumn="0" w:firstRowLastColumn="0" w:lastRowFirstColumn="0" w:lastRowLastColumn="0"/>
               <w:rPr>
                 <w:rFonts w:ascii="Arial" w:eastAsia="Times New Roman" w:hAnsi="Arial" w:cs="Arial"/>
                 <w:sz w:val="20"/>
@@ -1044,6 +1055,7 @@
           </w:tcPr>
           <w:p>
             <w:pPr>
+              <w:cnfStyle w:val="000000000000" w:firstRow="0" w:lastRow="0" w:firstColumn="0" w:lastColumn="0" w:oddVBand="0" w:evenVBand="0" w:oddHBand="0" w:evenHBand="0" w:firstRowFirstColumn="0" w:firstRowLastColumn="0" w:lastRowFirstColumn="0" w:lastRowLastColumn="0"/>
               <w:rPr>
                 <w:rFonts w:ascii="Arial" w:eastAsia="Times New Roman" w:hAnsi="Arial" w:cs="Arial"/>
                 <w:sz w:val="20"/>
@@ -1072,6 +1084,7 @@
           </w:tcPr>
           <w:p>
             <w:pPr>
+              <w:cnfStyle w:val="000000000000" w:firstRow="0" w:lastRow="0" w:firstColumn="0" w:lastColumn="0" w:oddVBand="0" w:evenVBand="0" w:oddHBand="0" w:evenHBand="0" w:firstRowFirstColumn="0" w:firstRowLastColumn="0" w:lastRowFirstColumn="0" w:lastRowLastColumn="0"/>
               <w:rPr>
                 <w:rFonts w:ascii="Times New Roman" w:eastAsia="Times New Roman" w:hAnsi="Times New Roman" w:cs="Times New Roman"/>
                 <w:sz w:val="20"/>
@@ -1090,6 +1103,7 @@
           </w:tcPr>
           <w:p>
             <w:pPr>
+              <w:cnfStyle w:val="000000000000" w:firstRow="0" w:lastRow="0" w:firstColumn="0" w:lastColumn="0" w:oddVBand="0" w:evenVBand="0" w:oddHBand="0" w:evenHBand="0" w:firstRowFirstColumn="0" w:firstRowLastColumn="0" w:lastRowFirstColumn="0" w:lastRowLastColumn="0"/>
               <w:rPr>
                 <w:rFonts w:ascii="Times New Roman" w:eastAsia="Times New Roman" w:hAnsi="Times New Roman" w:cs="Times New Roman"/>
                 <w:sz w:val="20"/>
@@ -1198,6 +1212,33 @@
                 <w:lang w:eastAsia="cs-CZ"/>
               </w:rPr>
             </w:pPr>
+            <w:r>
+              <w:rPr>
+                <w:rFonts w:ascii="Arial" w:eastAsia="Times New Roman" w:hAnsi="Arial" w:cs="Arial"/>
+                <w:sz w:val="20"/>
+                <w:szCs w:val="24"/>
+                <w:lang w:eastAsia="cs-CZ"/>
+              </w:rPr>
+              <w:t xml:space="preserve">WSAD + šipky </w:t>
+            </w:r>
+            <w:r>
+              <w:rPr>
+                <w:rFonts w:ascii="Segoe UI Emoji" w:eastAsia="Times New Roman" w:hAnsi="Segoe UI Emoji" w:cs="Segoe UI Emoji"/>
+                <w:sz w:val="20"/>
+                <w:szCs w:val="24"/>
+                <w:lang w:eastAsia="cs-CZ"/>
+              </w:rPr>
+              <w:t>🔼🔽 (nahoru/dol</w:t>
+            </w:r>
+            <w:r>
+              <w:rPr>
+                <w:rFonts w:ascii="Calibri" w:eastAsia="Times New Roman" w:hAnsi="Calibri" w:cs="Calibri"/>
+                <w:sz w:val="20"/>
+                <w:szCs w:val="24"/>
+                <w:lang w:eastAsia="cs-CZ"/>
+              </w:rPr>
+              <w:t>ů)</w:t>
+            </w:r>
           </w:p>
         </w:tc>
         <w:tc>
@@ -1216,42 +1257,6 @@
                 <w:lang w:eastAsia="cs-CZ"/>
               </w:rPr>
             </w:pPr>
-            <w:r>
-              <w:rPr>
-                <w:rFonts w:ascii="Arial" w:eastAsia="Times New Roman" w:hAnsi="Arial" w:cs="Arial"/>
-                <w:sz w:val="20"/>
-                <w:szCs w:val="24"/>
-                <w:lang w:eastAsia="cs-CZ"/>
-              </w:rPr>
-              <w:t xml:space="preserve">WSAD + šipky </w:t>
-            </w:r>
-            <w:r>
-              <w:rPr>
-                <w:rFonts w:ascii="Segoe UI Emoji" w:eastAsia="Times New Roman" w:hAnsi="Segoe UI Emoji" w:cs="Segoe UI Emoji"/>
-                <w:sz w:val="20"/>
-                <w:szCs w:val="24"/>
-                <w:lang w:eastAsia="cs-CZ"/>
-              </w:rPr>
-              <w:t>🔼🔽</w:t>
-            </w:r>
-            <w:r>
-              <w:rPr>
-                <w:rFonts w:ascii="Segoe UI Emoji" w:eastAsia="Times New Roman" w:hAnsi="Segoe UI Emoji" w:cs="Segoe UI Emoji"/>
-                <w:sz w:val="20"/>
-                <w:szCs w:val="24"/>
-                <w:lang w:eastAsia="cs-CZ"/>
-              </w:rPr>
-              <w:t xml:space="preserve"> (nahoru/dol</w:t>
-            </w:r>
-            <w:r>
-              <w:rPr>
-                <w:rFonts w:ascii="Calibri" w:eastAsia="Times New Roman" w:hAnsi="Calibri" w:cs="Calibri"/>
-                <w:sz w:val="20"/>
-                <w:szCs w:val="24"/>
-                <w:lang w:eastAsia="cs-CZ"/>
-              </w:rPr>
-              <w:t>ů)</w:t>
-            </w:r>
           </w:p>
         </w:tc>
       </w:tr>
@@ -1261,7 +1266,6 @@
         </w:trPr>
         <w:tc>
           <w:tcPr>
-            <w:cnfStyle w:val="001000000000" w:firstRow="0" w:lastRow="0" w:firstColumn="1" w:lastColumn="0" w:oddVBand="0" w:evenVBand="0" w:oddHBand="0" w:evenHBand="0" w:firstRowFirstColumn="0" w:firstRowLastColumn="0" w:lastRowFirstColumn="0" w:lastRowLastColumn="0"/>
             <w:tcW w:w="1517" w:type="dxa"/>
             <w:vMerge w:val="restart"/>
             <w:noWrap/>
@@ -1269,6 +1273,7 @@
           </w:tcPr>
           <w:p>
             <w:pPr>
+              <w:cnfStyle w:val="001000000000" w:firstRow="0" w:lastRow="0" w:firstColumn="1" w:lastColumn="0" w:oddVBand="0" w:evenVBand="0" w:oddHBand="0" w:evenHBand="0" w:firstRowFirstColumn="0" w:firstRowLastColumn="0" w:lastRowFirstColumn="0" w:lastRowLastColumn="0"/>
               <w:rPr>
                 <w:rFonts w:ascii="Arial" w:eastAsia="Times New Roman" w:hAnsi="Arial" w:cs="Arial"/>
                 <w:b w:val="0"/>
@@ -1297,7 +1302,6 @@
           </w:tcPr>
           <w:p>
             <w:pPr>
-              <w:cnfStyle w:val="000000000000" w:firstRow="0" w:lastRow="0" w:firstColumn="0" w:lastColumn="0" w:oddVBand="0" w:evenVBand="0" w:oddHBand="0" w:evenHBand="0" w:firstRowFirstColumn="0" w:firstRowLastColumn="0" w:lastRowFirstColumn="0" w:lastRowLastColumn="0"/>
               <w:rPr>
                 <w:rFonts w:ascii="Arial" w:eastAsia="Times New Roman" w:hAnsi="Arial" w:cs="Arial"/>
                 <w:sz w:val="20"/>
@@ -1324,15 +1328,24 @@
           </w:tcPr>
           <w:p>
             <w:pPr>
-              <w:cnfStyle w:val="000000000000" w:firstRow="0" w:lastRow="0" w:firstColumn="0" w:lastColumn="0" w:oddVBand="0" w:evenVBand="0" w:oddHBand="0" w:evenHBand="0" w:firstRowFirstColumn="0" w:firstRowLastColumn="0" w:lastRowFirstColumn="0" w:lastRowLastColumn="0"/>
-              <w:rPr>
-                <w:rFonts w:ascii="Arial" w:eastAsia="Times New Roman" w:hAnsi="Arial" w:cs="Arial"/>
-                <w:sz w:val="20"/>
-                <w:szCs w:val="24"/>
-                <w:highlight w:val="yellow"/>
-                <w:lang w:eastAsia="cs-CZ"/>
-              </w:rPr>
-            </w:pPr>
+              <w:rPr>
+                <w:rFonts w:ascii="Arial" w:eastAsia="Times New Roman" w:hAnsi="Arial" w:cs="Arial"/>
+                <w:sz w:val="20"/>
+                <w:szCs w:val="24"/>
+                <w:highlight w:val="yellow"/>
+                <w:lang w:eastAsia="cs-CZ"/>
+              </w:rPr>
+            </w:pPr>
+            <w:r>
+              <w:rPr>
+                <w:rFonts w:ascii="Arial" w:eastAsia="Times New Roman" w:hAnsi="Arial" w:cs="Arial"/>
+                <w:sz w:val="20"/>
+                <w:szCs w:val="24"/>
+                <w:highlight w:val="yellow"/>
+                <w:lang w:eastAsia="cs-CZ"/>
+              </w:rPr>
+              <w:t>1</w:t>
+            </w:r>
           </w:p>
         </w:tc>
         <w:tc>
@@ -1343,15 +1356,24 @@
           </w:tcPr>
           <w:p>
             <w:pPr>
-              <w:cnfStyle w:val="000000000000" w:firstRow="0" w:lastRow="0" w:firstColumn="0" w:lastColumn="0" w:oddVBand="0" w:evenVBand="0" w:oddHBand="0" w:evenHBand="0" w:firstRowFirstColumn="0" w:firstRowLastColumn="0" w:lastRowFirstColumn="0" w:lastRowLastColumn="0"/>
-              <w:rPr>
-                <w:rFonts w:ascii="Times New Roman" w:eastAsia="Times New Roman" w:hAnsi="Times New Roman" w:cs="Times New Roman"/>
-                <w:sz w:val="20"/>
-                <w:szCs w:val="20"/>
-                <w:highlight w:val="yellow"/>
-                <w:lang w:eastAsia="cs-CZ"/>
-              </w:rPr>
-            </w:pPr>
+              <w:rPr>
+                <w:rFonts w:ascii="Times New Roman" w:eastAsia="Times New Roman" w:hAnsi="Times New Roman" w:cs="Times New Roman"/>
+                <w:sz w:val="20"/>
+                <w:szCs w:val="20"/>
+                <w:highlight w:val="yellow"/>
+                <w:lang w:eastAsia="cs-CZ"/>
+              </w:rPr>
+            </w:pPr>
+            <w:r>
+              <w:rPr>
+                <w:rFonts w:ascii="Times New Roman" w:eastAsia="Times New Roman" w:hAnsi="Times New Roman" w:cs="Times New Roman"/>
+                <w:sz w:val="20"/>
+                <w:szCs w:val="20"/>
+                <w:highlight w:val="yellow"/>
+                <w:lang w:eastAsia="cs-CZ"/>
+              </w:rPr>
+              <w:t>Mezerník</w:t>
+            </w:r>
           </w:p>
         </w:tc>
         <w:tc>
@@ -1362,7 +1384,6 @@
           </w:tcPr>
           <w:p>
             <w:pPr>
-              <w:cnfStyle w:val="000000000000" w:firstRow="0" w:lastRow="0" w:firstColumn="0" w:lastColumn="0" w:oddVBand="0" w:evenVBand="0" w:oddHBand="0" w:evenHBand="0" w:firstRowFirstColumn="0" w:firstRowLastColumn="0" w:lastRowFirstColumn="0" w:lastRowLastColumn="0"/>
               <w:rPr>
                 <w:rFonts w:ascii="Times New Roman" w:eastAsia="Times New Roman" w:hAnsi="Times New Roman" w:cs="Times New Roman"/>
                 <w:sz w:val="20"/>
@@ -1442,6 +1463,16 @@
                 <w:lang w:eastAsia="cs-CZ"/>
               </w:rPr>
             </w:pPr>
+            <w:r>
+              <w:rPr>
+                <w:rFonts w:ascii="Arial" w:eastAsia="Times New Roman" w:hAnsi="Arial" w:cs="Arial"/>
+                <w:sz w:val="20"/>
+                <w:szCs w:val="24"/>
+                <w:highlight w:val="yellow"/>
+                <w:lang w:eastAsia="cs-CZ"/>
+              </w:rPr>
+              <w:t>1</w:t>
+            </w:r>
           </w:p>
         </w:tc>
         <w:tc>
@@ -1461,6 +1492,16 @@
                 <w:lang w:eastAsia="cs-CZ"/>
               </w:rPr>
             </w:pPr>
+            <w:r>
+              <w:rPr>
+                <w:rFonts w:ascii="Times New Roman" w:eastAsia="Times New Roman" w:hAnsi="Times New Roman" w:cs="Times New Roman"/>
+                <w:sz w:val="20"/>
+                <w:szCs w:val="20"/>
+                <w:highlight w:val="yellow"/>
+                <w:lang w:eastAsia="cs-CZ"/>
+              </w:rPr>
+              <w:t>Mezerník</w:t>
+            </w:r>
           </w:p>
         </w:tc>
         <w:tc>
@@ -2325,6 +2366,16 @@
                 <w:lang w:eastAsia="cs-CZ"/>
               </w:rPr>
             </w:pPr>
+            <w:r>
+              <w:rPr>
+                <w:rFonts w:ascii="Arial" w:eastAsia="Times New Roman" w:hAnsi="Arial" w:cs="Arial"/>
+                <w:sz w:val="20"/>
+                <w:szCs w:val="24"/>
+                <w:highlight w:val="yellow"/>
+                <w:lang w:eastAsia="cs-CZ"/>
+              </w:rPr>
+              <w:t>1</w:t>
+            </w:r>
           </w:p>
         </w:tc>
         <w:tc>
@@ -4362,6 +4413,7 @@
     <w:lsdException w:name="HTML Sample" w:semiHidden="1" w:unhideWhenUsed="1"/>
     <w:lsdException w:name="HTML Typewriter" w:semiHidden="1" w:unhideWhenUsed="1"/>
     <w:lsdException w:name="HTML Variable" w:semiHidden="1" w:unhideWhenUsed="1"/>
+    <w:lsdException w:name="Normal Table" w:semiHidden="1" w:unhideWhenUsed="1"/>
     <w:lsdException w:name="annotation subject" w:semiHidden="1" w:unhideWhenUsed="1"/>
     <w:lsdException w:name="No List" w:semiHidden="1" w:unhideWhenUsed="1"/>
     <w:lsdException w:name="Outline List 1" w:semiHidden="1" w:unhideWhenUsed="1"/>
@@ -4404,8 +4456,11 @@
     <w:lsdException w:name="Table Contemporary" w:semiHidden="1" w:unhideWhenUsed="1"/>
     <w:lsdException w:name="Table Elegant" w:semiHidden="1" w:unhideWhenUsed="1"/>
     <w:lsdException w:name="Table Professional" w:semiHidden="1" w:unhideWhenUsed="1"/>
+    <w:lsdException w:name="Table Subtle 1" w:semiHidden="1" w:unhideWhenUsed="1"/>
     <w:lsdException w:name="Table Subtle 2" w:semiHidden="1" w:unhideWhenUsed="1"/>
     <w:lsdException w:name="Table Web 1" w:semiHidden="1" w:unhideWhenUsed="1"/>
+    <w:lsdException w:name="Table Web 2" w:semiHidden="1" w:unhideWhenUsed="1"/>
+    <w:lsdException w:name="Table Web 3" w:semiHidden="1" w:unhideWhenUsed="1"/>
     <w:lsdException w:name="Balloon Text" w:semiHidden="1" w:unhideWhenUsed="1"/>
     <w:lsdException w:name="Table Grid" w:uiPriority="39"/>
     <w:lsdException w:name="Table Theme" w:semiHidden="1" w:unhideWhenUsed="1"/>

</xml_diff>

<commit_message>
Time rotation - begin
</commit_message>
<xml_diff>
--- a/docs/c04_bacul_ales.docx
+++ b/docs/c04_bacul_ales.docx
@@ -50,6 +50,7 @@
                 <w:lang w:eastAsia="cs-CZ"/>
               </w:rPr>
             </w:pPr>
+            <w:bookmarkStart w:id="0" w:name="_Hlk129378829"/>
             <w:r>
               <w:rPr>
                 <w:rFonts w:ascii="Arial" w:eastAsia="Times New Roman" w:hAnsi="Arial" w:cs="Arial"/>
@@ -244,6 +245,16 @@
               </w:rPr>
               <w:t xml:space="preserve">  </w:t>
             </w:r>
+            <w:r>
+              <w:rPr>
+                <w:rFonts w:ascii="Arial" w:eastAsia="Times New Roman" w:hAnsi="Arial" w:cs="Arial"/>
+                <w:sz w:val="20"/>
+                <w:szCs w:val="24"/>
+                <w:highlight w:val="yellow"/>
+                <w:lang w:eastAsia="cs-CZ"/>
+              </w:rPr>
+              <w:t>1</w:t>
+            </w:r>
           </w:p>
         </w:tc>
         <w:tc>
@@ -370,6 +381,16 @@
                 <w:lang w:eastAsia="cs-CZ"/>
               </w:rPr>
             </w:pPr>
+            <w:r>
+              <w:rPr>
+                <w:rFonts w:ascii="Arial" w:eastAsia="Times New Roman" w:hAnsi="Arial" w:cs="Arial"/>
+                <w:sz w:val="20"/>
+                <w:szCs w:val="24"/>
+                <w:highlight w:val="yellow"/>
+                <w:lang w:eastAsia="cs-CZ"/>
+              </w:rPr>
+              <w:t>1</w:t>
+            </w:r>
           </w:p>
         </w:tc>
         <w:tc>
@@ -538,7 +559,6 @@
         </w:trPr>
         <w:tc>
           <w:tcPr>
-            <w:cnfStyle w:val="001000000000" w:firstRow="0" w:lastRow="0" w:firstColumn="1" w:lastColumn="0" w:oddVBand="0" w:evenVBand="0" w:oddHBand="0" w:evenHBand="0" w:firstRowFirstColumn="0" w:firstRowLastColumn="0" w:lastRowFirstColumn="0" w:lastRowLastColumn="0"/>
             <w:tcW w:w="1517" w:type="dxa"/>
             <w:vMerge w:val="restart"/>
             <w:noWrap/>
@@ -546,6 +566,7 @@
           </w:tcPr>
           <w:p>
             <w:pPr>
+              <w:cnfStyle w:val="001000000000" w:firstRow="0" w:lastRow="0" w:firstColumn="1" w:lastColumn="0" w:oddVBand="0" w:evenVBand="0" w:oddHBand="0" w:evenHBand="0" w:firstRowFirstColumn="0" w:firstRowLastColumn="0" w:lastRowFirstColumn="0" w:lastRowLastColumn="0"/>
               <w:rPr>
                 <w:rFonts w:ascii="Arial" w:eastAsia="Times New Roman" w:hAnsi="Arial" w:cs="Arial"/>
                 <w:b w:val="0"/>
@@ -574,7 +595,6 @@
           </w:tcPr>
           <w:p>
             <w:pPr>
-              <w:cnfStyle w:val="000000000000" w:firstRow="0" w:lastRow="0" w:firstColumn="0" w:lastColumn="0" w:oddVBand="0" w:evenVBand="0" w:oddHBand="0" w:evenHBand="0" w:firstRowFirstColumn="0" w:firstRowLastColumn="0" w:lastRowFirstColumn="0" w:lastRowLastColumn="0"/>
               <w:rPr>
                 <w:rFonts w:ascii="Arial" w:eastAsia="Times New Roman" w:hAnsi="Arial" w:cs="Arial"/>
                 <w:sz w:val="20"/>
@@ -601,15 +621,24 @@
           </w:tcPr>
           <w:p>
             <w:pPr>
-              <w:cnfStyle w:val="000000000000" w:firstRow="0" w:lastRow="0" w:firstColumn="0" w:lastColumn="0" w:oddVBand="0" w:evenVBand="0" w:oddHBand="0" w:evenHBand="0" w:firstRowFirstColumn="0" w:firstRowLastColumn="0" w:lastRowFirstColumn="0" w:lastRowLastColumn="0"/>
-              <w:rPr>
-                <w:rFonts w:ascii="Arial" w:eastAsia="Times New Roman" w:hAnsi="Arial" w:cs="Arial"/>
-                <w:sz w:val="20"/>
-                <w:szCs w:val="24"/>
-                <w:highlight w:val="yellow"/>
-                <w:lang w:eastAsia="cs-CZ"/>
-              </w:rPr>
-            </w:pPr>
+              <w:rPr>
+                <w:rFonts w:ascii="Arial" w:eastAsia="Times New Roman" w:hAnsi="Arial" w:cs="Arial"/>
+                <w:sz w:val="20"/>
+                <w:szCs w:val="24"/>
+                <w:highlight w:val="yellow"/>
+                <w:lang w:eastAsia="cs-CZ"/>
+              </w:rPr>
+            </w:pPr>
+            <w:r>
+              <w:rPr>
+                <w:rFonts w:ascii="Arial" w:eastAsia="Times New Roman" w:hAnsi="Arial" w:cs="Arial"/>
+                <w:sz w:val="20"/>
+                <w:szCs w:val="24"/>
+                <w:highlight w:val="yellow"/>
+                <w:lang w:eastAsia="cs-CZ"/>
+              </w:rPr>
+              <w:t>1</w:t>
+            </w:r>
           </w:p>
         </w:tc>
         <w:tc>
@@ -620,7 +649,6 @@
           </w:tcPr>
           <w:p>
             <w:pPr>
-              <w:cnfStyle w:val="000000000000" w:firstRow="0" w:lastRow="0" w:firstColumn="0" w:lastColumn="0" w:oddVBand="0" w:evenVBand="0" w:oddHBand="0" w:evenHBand="0" w:firstRowFirstColumn="0" w:firstRowLastColumn="0" w:lastRowFirstColumn="0" w:lastRowLastColumn="0"/>
               <w:rPr>
                 <w:rFonts w:ascii="Times New Roman" w:eastAsia="Times New Roman" w:hAnsi="Times New Roman" w:cs="Times New Roman"/>
                 <w:sz w:val="20"/>
@@ -639,7 +667,6 @@
           </w:tcPr>
           <w:p>
             <w:pPr>
-              <w:cnfStyle w:val="000000000000" w:firstRow="0" w:lastRow="0" w:firstColumn="0" w:lastColumn="0" w:oddVBand="0" w:evenVBand="0" w:oddHBand="0" w:evenHBand="0" w:firstRowFirstColumn="0" w:firstRowLastColumn="0" w:lastRowFirstColumn="0" w:lastRowLastColumn="0"/>
               <w:rPr>
                 <w:rFonts w:ascii="Times New Roman" w:eastAsia="Times New Roman" w:hAnsi="Times New Roman" w:cs="Times New Roman"/>
                 <w:sz w:val="20"/>
@@ -719,6 +746,16 @@
                 <w:lang w:eastAsia="cs-CZ"/>
               </w:rPr>
             </w:pPr>
+            <w:r>
+              <w:rPr>
+                <w:rFonts w:ascii="Arial" w:eastAsia="Times New Roman" w:hAnsi="Arial" w:cs="Arial"/>
+                <w:sz w:val="20"/>
+                <w:szCs w:val="24"/>
+                <w:highlight w:val="yellow"/>
+                <w:lang w:eastAsia="cs-CZ"/>
+              </w:rPr>
+              <w:t>1</w:t>
+            </w:r>
           </w:p>
         </w:tc>
         <w:tc>
@@ -836,6 +873,16 @@
                 <w:lang w:eastAsia="cs-CZ"/>
               </w:rPr>
               <w:t xml:space="preserve"> </w:t>
+            </w:r>
+            <w:r>
+              <w:rPr>
+                <w:rFonts w:ascii="Arial" w:eastAsia="Times New Roman" w:hAnsi="Arial" w:cs="Arial"/>
+                <w:sz w:val="20"/>
+                <w:szCs w:val="24"/>
+                <w:highlight w:val="yellow"/>
+                <w:lang w:eastAsia="cs-CZ"/>
+              </w:rPr>
+              <w:t>1</w:t>
             </w:r>
           </w:p>
         </w:tc>
@@ -1266,6 +1313,7 @@
         </w:trPr>
         <w:tc>
           <w:tcPr>
+            <w:cnfStyle w:val="001000000000" w:firstRow="0" w:lastRow="0" w:firstColumn="1" w:lastColumn="0" w:oddVBand="0" w:evenVBand="0" w:oddHBand="0" w:evenHBand="0" w:firstRowFirstColumn="0" w:firstRowLastColumn="0" w:lastRowFirstColumn="0" w:lastRowLastColumn="0"/>
             <w:tcW w:w="1517" w:type="dxa"/>
             <w:vMerge w:val="restart"/>
             <w:noWrap/>
@@ -1273,7 +1321,6 @@
           </w:tcPr>
           <w:p>
             <w:pPr>
-              <w:cnfStyle w:val="001000000000" w:firstRow="0" w:lastRow="0" w:firstColumn="1" w:lastColumn="0" w:oddVBand="0" w:evenVBand="0" w:oddHBand="0" w:evenHBand="0" w:firstRowFirstColumn="0" w:firstRowLastColumn="0" w:lastRowFirstColumn="0" w:lastRowLastColumn="0"/>
               <w:rPr>
                 <w:rFonts w:ascii="Arial" w:eastAsia="Times New Roman" w:hAnsi="Arial" w:cs="Arial"/>
                 <w:b w:val="0"/>
@@ -1302,6 +1349,7 @@
           </w:tcPr>
           <w:p>
             <w:pPr>
+              <w:cnfStyle w:val="000000000000" w:firstRow="0" w:lastRow="0" w:firstColumn="0" w:lastColumn="0" w:oddVBand="0" w:evenVBand="0" w:oddHBand="0" w:evenHBand="0" w:firstRowFirstColumn="0" w:firstRowLastColumn="0" w:lastRowFirstColumn="0" w:lastRowLastColumn="0"/>
               <w:rPr>
                 <w:rFonts w:ascii="Arial" w:eastAsia="Times New Roman" w:hAnsi="Arial" w:cs="Arial"/>
                 <w:sz w:val="20"/>
@@ -1328,6 +1376,7 @@
           </w:tcPr>
           <w:p>
             <w:pPr>
+              <w:cnfStyle w:val="000000000000" w:firstRow="0" w:lastRow="0" w:firstColumn="0" w:lastColumn="0" w:oddVBand="0" w:evenVBand="0" w:oddHBand="0" w:evenHBand="0" w:firstRowFirstColumn="0" w:firstRowLastColumn="0" w:lastRowFirstColumn="0" w:lastRowLastColumn="0"/>
               <w:rPr>
                 <w:rFonts w:ascii="Arial" w:eastAsia="Times New Roman" w:hAnsi="Arial" w:cs="Arial"/>
                 <w:sz w:val="20"/>
@@ -1356,6 +1405,7 @@
           </w:tcPr>
           <w:p>
             <w:pPr>
+              <w:cnfStyle w:val="000000000000" w:firstRow="0" w:lastRow="0" w:firstColumn="0" w:lastColumn="0" w:oddVBand="0" w:evenVBand="0" w:oddHBand="0" w:evenHBand="0" w:firstRowFirstColumn="0" w:firstRowLastColumn="0" w:lastRowFirstColumn="0" w:lastRowLastColumn="0"/>
               <w:rPr>
                 <w:rFonts w:ascii="Times New Roman" w:eastAsia="Times New Roman" w:hAnsi="Times New Roman" w:cs="Times New Roman"/>
                 <w:sz w:val="20"/>
@@ -1384,6 +1434,7 @@
           </w:tcPr>
           <w:p>
             <w:pPr>
+              <w:cnfStyle w:val="000000000000" w:firstRow="0" w:lastRow="0" w:firstColumn="0" w:lastColumn="0" w:oddVBand="0" w:evenVBand="0" w:oddHBand="0" w:evenHBand="0" w:firstRowFirstColumn="0" w:firstRowLastColumn="0" w:lastRowFirstColumn="0" w:lastRowLastColumn="0"/>
               <w:rPr>
                 <w:rFonts w:ascii="Times New Roman" w:eastAsia="Times New Roman" w:hAnsi="Times New Roman" w:cs="Times New Roman"/>
                 <w:sz w:val="20"/>
@@ -1832,6 +1883,16 @@
                 <w:lang w:eastAsia="cs-CZ"/>
               </w:rPr>
             </w:pPr>
+            <w:r>
+              <w:rPr>
+                <w:rFonts w:ascii="Times New Roman" w:eastAsia="Times New Roman" w:hAnsi="Times New Roman" w:cs="Times New Roman"/>
+                <w:sz w:val="20"/>
+                <w:szCs w:val="20"/>
+                <w:highlight w:val="yellow"/>
+                <w:lang w:eastAsia="cs-CZ"/>
+              </w:rPr>
+              <w:t>1</w:t>
+            </w:r>
           </w:p>
         </w:tc>
         <w:tc>
@@ -1935,6 +1996,16 @@
                 <w:lang w:eastAsia="cs-CZ"/>
               </w:rPr>
             </w:pPr>
+            <w:r>
+              <w:rPr>
+                <w:rFonts w:ascii="Times New Roman" w:eastAsia="Times New Roman" w:hAnsi="Times New Roman" w:cs="Times New Roman"/>
+                <w:sz w:val="20"/>
+                <w:szCs w:val="20"/>
+                <w:highlight w:val="yellow"/>
+                <w:lang w:eastAsia="cs-CZ"/>
+              </w:rPr>
+              <w:t>1</w:t>
+            </w:r>
           </w:p>
         </w:tc>
         <w:tc>
@@ -1979,13 +2050,13 @@
         </w:trPr>
         <w:tc>
           <w:tcPr>
-            <w:cnfStyle w:val="001000000000" w:firstRow="0" w:lastRow="0" w:firstColumn="1" w:lastColumn="0" w:oddVBand="0" w:evenVBand="0" w:oddHBand="0" w:evenHBand="0" w:firstRowFirstColumn="0" w:firstRowLastColumn="0" w:lastRowFirstColumn="0" w:lastRowLastColumn="0"/>
             <w:tcW w:w="1517" w:type="dxa"/>
             <w:vMerge w:val="restart"/>
             <w:noWrap/>
           </w:tcPr>
           <w:p>
             <w:pPr>
+              <w:cnfStyle w:val="001000000000" w:firstRow="0" w:lastRow="0" w:firstColumn="1" w:lastColumn="0" w:oddVBand="0" w:evenVBand="0" w:oddHBand="0" w:evenHBand="0" w:firstRowFirstColumn="0" w:firstRowLastColumn="0" w:lastRowFirstColumn="0" w:lastRowLastColumn="0"/>
               <w:rPr>
                 <w:rFonts w:ascii="Arial" w:eastAsia="Times New Roman" w:hAnsi="Arial" w:cs="Arial"/>
                 <w:b w:val="0"/>
@@ -2012,7 +2083,6 @@
           </w:tcPr>
           <w:p>
             <w:pPr>
-              <w:cnfStyle w:val="000000000000" w:firstRow="0" w:lastRow="0" w:firstColumn="0" w:lastColumn="0" w:oddVBand="0" w:evenVBand="0" w:oddHBand="0" w:evenHBand="0" w:firstRowFirstColumn="0" w:firstRowLastColumn="0" w:lastRowFirstColumn="0" w:lastRowLastColumn="0"/>
               <w:rPr>
                 <w:rFonts w:ascii="Arial" w:eastAsia="Times New Roman" w:hAnsi="Arial" w:cs="Arial"/>
                 <w:sz w:val="20"/>
@@ -2039,15 +2109,24 @@
           </w:tcPr>
           <w:p>
             <w:pPr>
-              <w:cnfStyle w:val="000000000000" w:firstRow="0" w:lastRow="0" w:firstColumn="0" w:lastColumn="0" w:oddVBand="0" w:evenVBand="0" w:oddHBand="0" w:evenHBand="0" w:firstRowFirstColumn="0" w:firstRowLastColumn="0" w:lastRowFirstColumn="0" w:lastRowLastColumn="0"/>
-              <w:rPr>
-                <w:rFonts w:ascii="Times New Roman" w:eastAsia="Times New Roman" w:hAnsi="Times New Roman" w:cs="Times New Roman"/>
-                <w:sz w:val="20"/>
-                <w:szCs w:val="20"/>
-                <w:highlight w:val="yellow"/>
-                <w:lang w:eastAsia="cs-CZ"/>
-              </w:rPr>
-            </w:pPr>
+              <w:rPr>
+                <w:rFonts w:ascii="Times New Roman" w:eastAsia="Times New Roman" w:hAnsi="Times New Roman" w:cs="Times New Roman"/>
+                <w:sz w:val="20"/>
+                <w:szCs w:val="20"/>
+                <w:highlight w:val="yellow"/>
+                <w:lang w:eastAsia="cs-CZ"/>
+              </w:rPr>
+            </w:pPr>
+            <w:r>
+              <w:rPr>
+                <w:rFonts w:ascii="Times New Roman" w:eastAsia="Times New Roman" w:hAnsi="Times New Roman" w:cs="Times New Roman"/>
+                <w:sz w:val="20"/>
+                <w:szCs w:val="20"/>
+                <w:highlight w:val="yellow"/>
+                <w:lang w:eastAsia="cs-CZ"/>
+              </w:rPr>
+              <w:t>1</w:t>
+            </w:r>
           </w:p>
         </w:tc>
         <w:tc>
@@ -2058,7 +2137,6 @@
           </w:tcPr>
           <w:p>
             <w:pPr>
-              <w:cnfStyle w:val="000000000000" w:firstRow="0" w:lastRow="0" w:firstColumn="0" w:lastColumn="0" w:oddVBand="0" w:evenVBand="0" w:oddHBand="0" w:evenHBand="0" w:firstRowFirstColumn="0" w:firstRowLastColumn="0" w:lastRowFirstColumn="0" w:lastRowLastColumn="0"/>
               <w:rPr>
                 <w:rFonts w:ascii="Times New Roman" w:eastAsia="Times New Roman" w:hAnsi="Times New Roman" w:cs="Times New Roman"/>
                 <w:sz w:val="20"/>
@@ -2077,7 +2155,6 @@
           </w:tcPr>
           <w:p>
             <w:pPr>
-              <w:cnfStyle w:val="000000000000" w:firstRow="0" w:lastRow="0" w:firstColumn="0" w:lastColumn="0" w:oddVBand="0" w:evenVBand="0" w:oddHBand="0" w:evenHBand="0" w:firstRowFirstColumn="0" w:firstRowLastColumn="0" w:lastRowFirstColumn="0" w:lastRowLastColumn="0"/>
               <w:rPr>
                 <w:rFonts w:ascii="Times New Roman" w:eastAsia="Times New Roman" w:hAnsi="Times New Roman" w:cs="Times New Roman"/>
                 <w:sz w:val="20"/>
@@ -2153,6 +2230,16 @@
                 <w:lang w:eastAsia="cs-CZ"/>
               </w:rPr>
             </w:pPr>
+            <w:r>
+              <w:rPr>
+                <w:rFonts w:ascii="Times New Roman" w:eastAsia="Times New Roman" w:hAnsi="Times New Roman" w:cs="Times New Roman"/>
+                <w:sz w:val="20"/>
+                <w:szCs w:val="20"/>
+                <w:highlight w:val="yellow"/>
+                <w:lang w:eastAsia="cs-CZ"/>
+              </w:rPr>
+              <w:t>1</w:t>
+            </w:r>
           </w:p>
         </w:tc>
         <w:tc>
@@ -2255,6 +2342,16 @@
                 <w:lang w:eastAsia="cs-CZ"/>
               </w:rPr>
             </w:pPr>
+            <w:r>
+              <w:rPr>
+                <w:rFonts w:ascii="Times New Roman" w:eastAsia="Times New Roman" w:hAnsi="Times New Roman" w:cs="Times New Roman"/>
+                <w:sz w:val="20"/>
+                <w:szCs w:val="20"/>
+                <w:highlight w:val="yellow"/>
+                <w:lang w:eastAsia="cs-CZ"/>
+              </w:rPr>
+              <w:t>1</w:t>
+            </w:r>
           </w:p>
         </w:tc>
         <w:tc>
@@ -2422,13 +2519,13 @@
         </w:trPr>
         <w:tc>
           <w:tcPr>
-            <w:cnfStyle w:val="001000000000" w:firstRow="0" w:lastRow="0" w:firstColumn="1" w:lastColumn="0" w:oddVBand="0" w:evenVBand="0" w:oddHBand="0" w:evenHBand="0" w:firstRowFirstColumn="0" w:firstRowLastColumn="0" w:lastRowFirstColumn="0" w:lastRowLastColumn="0"/>
             <w:tcW w:w="5952" w:type="dxa"/>
             <w:gridSpan w:val="2"/>
             <w:noWrap/>
           </w:tcPr>
           <w:p>
             <w:pPr>
+              <w:cnfStyle w:val="001000000000" w:firstRow="0" w:lastRow="0" w:firstColumn="1" w:lastColumn="0" w:oddVBand="0" w:evenVBand="0" w:oddHBand="0" w:evenHBand="0" w:firstRowFirstColumn="0" w:firstRowLastColumn="0" w:lastRowFirstColumn="0" w:lastRowLastColumn="0"/>
               <w:rPr>
                 <w:rFonts w:ascii="Arial" w:eastAsia="Times New Roman" w:hAnsi="Arial" w:cs="Arial"/>
                 <w:b w:val="0"/>
@@ -2457,15 +2554,24 @@
           </w:tcPr>
           <w:p>
             <w:pPr>
-              <w:cnfStyle w:val="000000000000" w:firstRow="0" w:lastRow="0" w:firstColumn="0" w:lastColumn="0" w:oddVBand="0" w:evenVBand="0" w:oddHBand="0" w:evenHBand="0" w:firstRowFirstColumn="0" w:firstRowLastColumn="0" w:lastRowFirstColumn="0" w:lastRowLastColumn="0"/>
-              <w:rPr>
-                <w:rFonts w:ascii="Times New Roman" w:eastAsia="Times New Roman" w:hAnsi="Times New Roman" w:cs="Times New Roman"/>
-                <w:sz w:val="20"/>
-                <w:szCs w:val="20"/>
-                <w:highlight w:val="yellow"/>
-                <w:lang w:eastAsia="cs-CZ"/>
-              </w:rPr>
-            </w:pPr>
+              <w:rPr>
+                <w:rFonts w:ascii="Times New Roman" w:eastAsia="Times New Roman" w:hAnsi="Times New Roman" w:cs="Times New Roman"/>
+                <w:sz w:val="20"/>
+                <w:szCs w:val="20"/>
+                <w:highlight w:val="yellow"/>
+                <w:lang w:eastAsia="cs-CZ"/>
+              </w:rPr>
+            </w:pPr>
+            <w:r>
+              <w:rPr>
+                <w:rFonts w:ascii="Times New Roman" w:eastAsia="Times New Roman" w:hAnsi="Times New Roman" w:cs="Times New Roman"/>
+                <w:sz w:val="20"/>
+                <w:szCs w:val="20"/>
+                <w:highlight w:val="yellow"/>
+                <w:lang w:eastAsia="cs-CZ"/>
+              </w:rPr>
+              <w:t>0</w:t>
+            </w:r>
           </w:p>
         </w:tc>
         <w:tc>
@@ -2476,7 +2582,6 @@
           </w:tcPr>
           <w:p>
             <w:pPr>
-              <w:cnfStyle w:val="000000000000" w:firstRow="0" w:lastRow="0" w:firstColumn="0" w:lastColumn="0" w:oddVBand="0" w:evenVBand="0" w:oddHBand="0" w:evenHBand="0" w:firstRowFirstColumn="0" w:firstRowLastColumn="0" w:lastRowFirstColumn="0" w:lastRowLastColumn="0"/>
               <w:rPr>
                 <w:rFonts w:ascii="Times New Roman" w:eastAsia="Times New Roman" w:hAnsi="Times New Roman" w:cs="Times New Roman"/>
                 <w:sz w:val="20"/>
@@ -2495,7 +2600,6 @@
           </w:tcPr>
           <w:p>
             <w:pPr>
-              <w:cnfStyle w:val="000000000000" w:firstRow="0" w:lastRow="0" w:firstColumn="0" w:lastColumn="0" w:oddVBand="0" w:evenVBand="0" w:oddHBand="0" w:evenHBand="0" w:firstRowFirstColumn="0" w:firstRowLastColumn="0" w:lastRowFirstColumn="0" w:lastRowLastColumn="0"/>
               <w:rPr>
                 <w:rFonts w:ascii="Times New Roman" w:eastAsia="Times New Roman" w:hAnsi="Times New Roman" w:cs="Times New Roman"/>
                 <w:sz w:val="20"/>
@@ -2566,6 +2670,16 @@
                 <w:lang w:eastAsia="cs-CZ"/>
               </w:rPr>
             </w:pPr>
+            <w:r>
+              <w:rPr>
+                <w:rFonts w:ascii="Times New Roman" w:eastAsia="Times New Roman" w:hAnsi="Times New Roman" w:cs="Times New Roman"/>
+                <w:sz w:val="20"/>
+                <w:szCs w:val="20"/>
+                <w:highlight w:val="yellow"/>
+                <w:lang w:eastAsia="cs-CZ"/>
+              </w:rPr>
+              <w:t>1</w:t>
+            </w:r>
           </w:p>
         </w:tc>
         <w:tc>
@@ -2653,6 +2767,16 @@
                 <w:lang w:eastAsia="cs-CZ"/>
               </w:rPr>
             </w:pPr>
+            <w:r>
+              <w:rPr>
+                <w:rFonts w:ascii="Times New Roman" w:eastAsia="Times New Roman" w:hAnsi="Times New Roman" w:cs="Times New Roman"/>
+                <w:sz w:val="20"/>
+                <w:szCs w:val="20"/>
+                <w:highlight w:val="yellow"/>
+                <w:lang w:eastAsia="cs-CZ"/>
+              </w:rPr>
+              <w:t>0</w:t>
+            </w:r>
           </w:p>
         </w:tc>
         <w:tc>
@@ -2741,6 +2865,16 @@
                 <w:lang w:eastAsia="cs-CZ"/>
               </w:rPr>
             </w:pPr>
+            <w:r>
+              <w:rPr>
+                <w:rFonts w:ascii="Times New Roman" w:eastAsia="Times New Roman" w:hAnsi="Times New Roman" w:cs="Times New Roman"/>
+                <w:sz w:val="20"/>
+                <w:szCs w:val="20"/>
+                <w:highlight w:val="yellow"/>
+                <w:lang w:eastAsia="cs-CZ"/>
+              </w:rPr>
+              <w:t>1</w:t>
+            </w:r>
           </w:p>
         </w:tc>
         <w:tc>
@@ -3107,13 +3241,13 @@
           </w:p>
         </w:tc>
       </w:tr>
+      <w:bookmarkEnd w:id="0"/>
       <w:tr>
         <w:trPr>
           <w:trHeight w:val="300"/>
         </w:trPr>
         <w:tc>
           <w:tcPr>
-            <w:cnfStyle w:val="001000000000" w:firstRow="0" w:lastRow="0" w:firstColumn="1" w:lastColumn="0" w:oddVBand="0" w:evenVBand="0" w:oddHBand="0" w:evenHBand="0" w:firstRowFirstColumn="0" w:firstRowLastColumn="0" w:lastRowFirstColumn="0" w:lastRowLastColumn="0"/>
             <w:tcW w:w="1517" w:type="dxa"/>
             <w:vMerge w:val="restart"/>
             <w:shd w:val="clear" w:color="auto" w:fill="BFBFBF" w:themeFill="background1" w:themeFillShade="BF"/>
@@ -3122,6 +3256,7 @@
           </w:tcPr>
           <w:p>
             <w:pPr>
+              <w:cnfStyle w:val="001000000000" w:firstRow="0" w:lastRow="0" w:firstColumn="1" w:lastColumn="0" w:oddVBand="0" w:evenVBand="0" w:oddHBand="0" w:evenHBand="0" w:firstRowFirstColumn="0" w:firstRowLastColumn="0" w:lastRowFirstColumn="0" w:lastRowLastColumn="0"/>
               <w:rPr>
                 <w:rFonts w:ascii="Arial" w:eastAsia="Times New Roman" w:hAnsi="Arial" w:cs="Arial"/>
                 <w:sz w:val="20"/>
@@ -3148,7 +3283,6 @@
           </w:tcPr>
           <w:p>
             <w:pPr>
-              <w:cnfStyle w:val="000000000000" w:firstRow="0" w:lastRow="0" w:firstColumn="0" w:lastColumn="0" w:oddVBand="0" w:evenVBand="0" w:oddHBand="0" w:evenHBand="0" w:firstRowFirstColumn="0" w:firstRowLastColumn="0" w:lastRowFirstColumn="0" w:lastRowLastColumn="0"/>
               <w:rPr>
                 <w:rFonts w:ascii="Arial" w:eastAsia="Times New Roman" w:hAnsi="Arial" w:cs="Arial"/>
                 <w:sz w:val="20"/>
@@ -3175,14 +3309,22 @@
           </w:tcPr>
           <w:p>
             <w:pPr>
-              <w:cnfStyle w:val="000000000000" w:firstRow="0" w:lastRow="0" w:firstColumn="0" w:lastColumn="0" w:oddVBand="0" w:evenVBand="0" w:oddHBand="0" w:evenHBand="0" w:firstRowFirstColumn="0" w:firstRowLastColumn="0" w:lastRowFirstColumn="0" w:lastRowLastColumn="0"/>
-              <w:rPr>
-                <w:rFonts w:ascii="Times New Roman" w:eastAsia="Times New Roman" w:hAnsi="Times New Roman" w:cs="Times New Roman"/>
-                <w:sz w:val="20"/>
-                <w:szCs w:val="20"/>
-                <w:lang w:eastAsia="cs-CZ"/>
-              </w:rPr>
-            </w:pPr>
+              <w:rPr>
+                <w:rFonts w:ascii="Times New Roman" w:eastAsia="Times New Roman" w:hAnsi="Times New Roman" w:cs="Times New Roman"/>
+                <w:sz w:val="20"/>
+                <w:szCs w:val="20"/>
+                <w:lang w:eastAsia="cs-CZ"/>
+              </w:rPr>
+            </w:pPr>
+            <w:r>
+              <w:rPr>
+                <w:rFonts w:ascii="Times New Roman" w:eastAsia="Times New Roman" w:hAnsi="Times New Roman" w:cs="Times New Roman"/>
+                <w:sz w:val="20"/>
+                <w:szCs w:val="20"/>
+                <w:lang w:eastAsia="cs-CZ"/>
+              </w:rPr>
+              <w:t>0</w:t>
+            </w:r>
           </w:p>
         </w:tc>
         <w:tc>
@@ -3193,7 +3335,6 @@
           </w:tcPr>
           <w:p>
             <w:pPr>
-              <w:cnfStyle w:val="000000000000" w:firstRow="0" w:lastRow="0" w:firstColumn="0" w:lastColumn="0" w:oddVBand="0" w:evenVBand="0" w:oddHBand="0" w:evenHBand="0" w:firstRowFirstColumn="0" w:firstRowLastColumn="0" w:lastRowFirstColumn="0" w:lastRowLastColumn="0"/>
               <w:rPr>
                 <w:rFonts w:ascii="Times New Roman" w:eastAsia="Times New Roman" w:hAnsi="Times New Roman" w:cs="Times New Roman"/>
                 <w:sz w:val="20"/>
@@ -3211,7 +3352,6 @@
           </w:tcPr>
           <w:p>
             <w:pPr>
-              <w:cnfStyle w:val="000000000000" w:firstRow="0" w:lastRow="0" w:firstColumn="0" w:lastColumn="0" w:oddVBand="0" w:evenVBand="0" w:oddHBand="0" w:evenHBand="0" w:firstRowFirstColumn="0" w:firstRowLastColumn="0" w:lastRowFirstColumn="0" w:lastRowLastColumn="0"/>
               <w:rPr>
                 <w:rFonts w:ascii="Times New Roman" w:eastAsia="Times New Roman" w:hAnsi="Times New Roman" w:cs="Times New Roman"/>
                 <w:sz w:val="20"/>
@@ -3289,6 +3429,15 @@
                 <w:lang w:eastAsia="cs-CZ"/>
               </w:rPr>
             </w:pPr>
+            <w:r>
+              <w:rPr>
+                <w:rFonts w:ascii="Arial" w:eastAsia="Times New Roman" w:hAnsi="Arial" w:cs="Arial"/>
+                <w:sz w:val="20"/>
+                <w:szCs w:val="24"/>
+                <w:lang w:eastAsia="cs-CZ"/>
+              </w:rPr>
+              <w:t>0</w:t>
+            </w:r>
           </w:p>
         </w:tc>
         <w:tc>
@@ -3334,7 +3483,6 @@
         </w:trPr>
         <w:tc>
           <w:tcPr>
-            <w:cnfStyle w:val="001000000000" w:firstRow="0" w:lastRow="0" w:firstColumn="1" w:lastColumn="0" w:oddVBand="0" w:evenVBand="0" w:oddHBand="0" w:evenHBand="0" w:firstRowFirstColumn="0" w:firstRowLastColumn="0" w:lastRowFirstColumn="0" w:lastRowLastColumn="0"/>
             <w:tcW w:w="1517" w:type="dxa"/>
             <w:vMerge/>
             <w:shd w:val="clear" w:color="auto" w:fill="BFBFBF" w:themeFill="background1" w:themeFillShade="BF"/>
@@ -3343,6 +3491,7 @@
           </w:tcPr>
           <w:p>
             <w:pPr>
+              <w:cnfStyle w:val="001000000000" w:firstRow="0" w:lastRow="0" w:firstColumn="1" w:lastColumn="0" w:oddVBand="0" w:evenVBand="0" w:oddHBand="0" w:evenHBand="0" w:firstRowFirstColumn="0" w:firstRowLastColumn="0" w:lastRowFirstColumn="0" w:lastRowLastColumn="0"/>
               <w:rPr>
                 <w:rFonts w:ascii="Times New Roman" w:eastAsia="Times New Roman" w:hAnsi="Times New Roman" w:cs="Times New Roman"/>
                 <w:sz w:val="20"/>
@@ -3359,7 +3508,6 @@
           </w:tcPr>
           <w:p>
             <w:pPr>
-              <w:cnfStyle w:val="000000000000" w:firstRow="0" w:lastRow="0" w:firstColumn="0" w:lastColumn="0" w:oddVBand="0" w:evenVBand="0" w:oddHBand="0" w:evenHBand="0" w:firstRowFirstColumn="0" w:firstRowLastColumn="0" w:lastRowFirstColumn="0" w:lastRowLastColumn="0"/>
               <w:rPr>
                 <w:rFonts w:ascii="Arial" w:eastAsia="Times New Roman" w:hAnsi="Arial" w:cs="Arial"/>
                 <w:sz w:val="20"/>
@@ -3386,14 +3534,22 @@
           </w:tcPr>
           <w:p>
             <w:pPr>
-              <w:cnfStyle w:val="000000000000" w:firstRow="0" w:lastRow="0" w:firstColumn="0" w:lastColumn="0" w:oddVBand="0" w:evenVBand="0" w:oddHBand="0" w:evenHBand="0" w:firstRowFirstColumn="0" w:firstRowLastColumn="0" w:lastRowFirstColumn="0" w:lastRowLastColumn="0"/>
-              <w:rPr>
-                <w:rFonts w:ascii="Arial" w:eastAsia="Times New Roman" w:hAnsi="Arial" w:cs="Arial"/>
-                <w:sz w:val="20"/>
-                <w:szCs w:val="24"/>
-                <w:lang w:eastAsia="cs-CZ"/>
-              </w:rPr>
-            </w:pPr>
+              <w:rPr>
+                <w:rFonts w:ascii="Arial" w:eastAsia="Times New Roman" w:hAnsi="Arial" w:cs="Arial"/>
+                <w:sz w:val="20"/>
+                <w:szCs w:val="24"/>
+                <w:lang w:eastAsia="cs-CZ"/>
+              </w:rPr>
+            </w:pPr>
+            <w:r>
+              <w:rPr>
+                <w:rFonts w:ascii="Arial" w:eastAsia="Times New Roman" w:hAnsi="Arial" w:cs="Arial"/>
+                <w:sz w:val="20"/>
+                <w:szCs w:val="24"/>
+                <w:lang w:eastAsia="cs-CZ"/>
+              </w:rPr>
+              <w:t>0</w:t>
+            </w:r>
           </w:p>
         </w:tc>
         <w:tc>
@@ -3404,7 +3560,6 @@
           </w:tcPr>
           <w:p>
             <w:pPr>
-              <w:cnfStyle w:val="000000000000" w:firstRow="0" w:lastRow="0" w:firstColumn="0" w:lastColumn="0" w:oddVBand="0" w:evenVBand="0" w:oddHBand="0" w:evenHBand="0" w:firstRowFirstColumn="0" w:firstRowLastColumn="0" w:lastRowFirstColumn="0" w:lastRowLastColumn="0"/>
               <w:rPr>
                 <w:rFonts w:ascii="Times New Roman" w:eastAsia="Times New Roman" w:hAnsi="Times New Roman" w:cs="Times New Roman"/>
                 <w:sz w:val="20"/>
@@ -3422,7 +3577,6 @@
           </w:tcPr>
           <w:p>
             <w:pPr>
-              <w:cnfStyle w:val="000000000000" w:firstRow="0" w:lastRow="0" w:firstColumn="0" w:lastColumn="0" w:oddVBand="0" w:evenVBand="0" w:oddHBand="0" w:evenHBand="0" w:firstRowFirstColumn="0" w:firstRowLastColumn="0" w:lastRowFirstColumn="0" w:lastRowLastColumn="0"/>
               <w:rPr>
                 <w:rFonts w:ascii="Times New Roman" w:eastAsia="Times New Roman" w:hAnsi="Times New Roman" w:cs="Times New Roman"/>
                 <w:sz w:val="20"/>
@@ -3500,6 +3654,15 @@
                 <w:lang w:eastAsia="cs-CZ"/>
               </w:rPr>
             </w:pPr>
+            <w:r>
+              <w:rPr>
+                <w:rFonts w:ascii="Arial" w:eastAsia="Times New Roman" w:hAnsi="Arial" w:cs="Arial"/>
+                <w:sz w:val="20"/>
+                <w:szCs w:val="24"/>
+                <w:lang w:eastAsia="cs-CZ"/>
+              </w:rPr>
+              <w:t>0</w:t>
+            </w:r>
           </w:p>
         </w:tc>
         <w:tc>
@@ -3545,7 +3708,6 @@
         </w:trPr>
         <w:tc>
           <w:tcPr>
-            <w:cnfStyle w:val="001000000000" w:firstRow="0" w:lastRow="0" w:firstColumn="1" w:lastColumn="0" w:oddVBand="0" w:evenVBand="0" w:oddHBand="0" w:evenHBand="0" w:firstRowFirstColumn="0" w:firstRowLastColumn="0" w:lastRowFirstColumn="0" w:lastRowLastColumn="0"/>
             <w:tcW w:w="1517" w:type="dxa"/>
             <w:vMerge/>
             <w:shd w:val="clear" w:color="auto" w:fill="BFBFBF" w:themeFill="background1" w:themeFillShade="BF"/>
@@ -3554,6 +3716,7 @@
           </w:tcPr>
           <w:p>
             <w:pPr>
+              <w:cnfStyle w:val="001000000000" w:firstRow="0" w:lastRow="0" w:firstColumn="1" w:lastColumn="0" w:oddVBand="0" w:evenVBand="0" w:oddHBand="0" w:evenHBand="0" w:firstRowFirstColumn="0" w:firstRowLastColumn="0" w:lastRowFirstColumn="0" w:lastRowLastColumn="0"/>
               <w:rPr>
                 <w:rFonts w:ascii="Times New Roman" w:eastAsia="Times New Roman" w:hAnsi="Times New Roman" w:cs="Times New Roman"/>
                 <w:sz w:val="20"/>
@@ -3570,7 +3733,6 @@
           </w:tcPr>
           <w:p>
             <w:pPr>
-              <w:cnfStyle w:val="000000000000" w:firstRow="0" w:lastRow="0" w:firstColumn="0" w:lastColumn="0" w:oddVBand="0" w:evenVBand="0" w:oddHBand="0" w:evenHBand="0" w:firstRowFirstColumn="0" w:firstRowLastColumn="0" w:lastRowFirstColumn="0" w:lastRowLastColumn="0"/>
               <w:rPr>
                 <w:rFonts w:ascii="Arial" w:eastAsia="Times New Roman" w:hAnsi="Arial" w:cs="Arial"/>
                 <w:sz w:val="20"/>
@@ -3597,14 +3759,22 @@
           </w:tcPr>
           <w:p>
             <w:pPr>
-              <w:cnfStyle w:val="000000000000" w:firstRow="0" w:lastRow="0" w:firstColumn="0" w:lastColumn="0" w:oddVBand="0" w:evenVBand="0" w:oddHBand="0" w:evenHBand="0" w:firstRowFirstColumn="0" w:firstRowLastColumn="0" w:lastRowFirstColumn="0" w:lastRowLastColumn="0"/>
-              <w:rPr>
-                <w:rFonts w:ascii="Arial" w:eastAsia="Times New Roman" w:hAnsi="Arial" w:cs="Arial"/>
-                <w:sz w:val="20"/>
-                <w:szCs w:val="24"/>
-                <w:lang w:eastAsia="cs-CZ"/>
-              </w:rPr>
-            </w:pPr>
+              <w:rPr>
+                <w:rFonts w:ascii="Arial" w:eastAsia="Times New Roman" w:hAnsi="Arial" w:cs="Arial"/>
+                <w:sz w:val="20"/>
+                <w:szCs w:val="24"/>
+                <w:lang w:eastAsia="cs-CZ"/>
+              </w:rPr>
+            </w:pPr>
+            <w:r>
+              <w:rPr>
+                <w:rFonts w:ascii="Arial" w:eastAsia="Times New Roman" w:hAnsi="Arial" w:cs="Arial"/>
+                <w:sz w:val="20"/>
+                <w:szCs w:val="24"/>
+                <w:lang w:eastAsia="cs-CZ"/>
+              </w:rPr>
+              <w:t>0</w:t>
+            </w:r>
           </w:p>
         </w:tc>
         <w:tc>
@@ -3615,7 +3785,6 @@
           </w:tcPr>
           <w:p>
             <w:pPr>
-              <w:cnfStyle w:val="000000000000" w:firstRow="0" w:lastRow="0" w:firstColumn="0" w:lastColumn="0" w:oddVBand="0" w:evenVBand="0" w:oddHBand="0" w:evenHBand="0" w:firstRowFirstColumn="0" w:firstRowLastColumn="0" w:lastRowFirstColumn="0" w:lastRowLastColumn="0"/>
               <w:rPr>
                 <w:rFonts w:ascii="Times New Roman" w:eastAsia="Times New Roman" w:hAnsi="Times New Roman" w:cs="Times New Roman"/>
                 <w:sz w:val="20"/>
@@ -3633,7 +3802,6 @@
           </w:tcPr>
           <w:p>
             <w:pPr>
-              <w:cnfStyle w:val="000000000000" w:firstRow="0" w:lastRow="0" w:firstColumn="0" w:lastColumn="0" w:oddVBand="0" w:evenVBand="0" w:oddHBand="0" w:evenHBand="0" w:firstRowFirstColumn="0" w:firstRowLastColumn="0" w:lastRowFirstColumn="0" w:lastRowLastColumn="0"/>
               <w:rPr>
                 <w:rFonts w:ascii="Times New Roman" w:eastAsia="Times New Roman" w:hAnsi="Times New Roman" w:cs="Times New Roman"/>
                 <w:sz w:val="20"/>
@@ -3739,6 +3907,15 @@
                 <w:lang w:eastAsia="cs-CZ"/>
               </w:rPr>
             </w:pPr>
+            <w:r>
+              <w:rPr>
+                <w:rFonts w:ascii="Times New Roman" w:eastAsia="Times New Roman" w:hAnsi="Times New Roman" w:cs="Times New Roman"/>
+                <w:sz w:val="20"/>
+                <w:szCs w:val="20"/>
+                <w:lang w:eastAsia="cs-CZ"/>
+              </w:rPr>
+              <w:t>1</w:t>
+            </w:r>
           </w:p>
         </w:tc>
         <w:tc>
@@ -3842,6 +4019,15 @@
                 <w:lang w:eastAsia="cs-CZ"/>
               </w:rPr>
             </w:pPr>
+            <w:r>
+              <w:rPr>
+                <w:rFonts w:ascii="Times New Roman" w:eastAsia="Times New Roman" w:hAnsi="Times New Roman" w:cs="Times New Roman"/>
+                <w:sz w:val="20"/>
+                <w:szCs w:val="20"/>
+                <w:lang w:eastAsia="cs-CZ"/>
+              </w:rPr>
+              <w:t>0</w:t>
+            </w:r>
           </w:p>
         </w:tc>
         <w:tc>

</xml_diff>